<commit_message>
enviei banco no  classroom e alterei dados no minimundo
</commit_message>
<xml_diff>
--- a/Banco de Dados/Senai/MiniMundo-Clínica.docx
+++ b/Banco de Dados/Senai/MiniMundo-Clínica.docx
@@ -415,6 +415,145 @@
           <w:szCs w:val="26"/>
         </w:rPr>
         <w:tab/>
+      </w:r>
+      <w:r>
+        <w:rPr>
+          <w:sz w:val="26"/>
+          <w:szCs w:val="26"/>
+        </w:rPr>
+        <w:tab/>
+        <w:t>1. Cis Masculino</w:t>
+      </w:r>
+    </w:p>
+    <w:p>
+      <w:pPr>
+        <w:rPr>
+          <w:sz w:val="26"/>
+          <w:szCs w:val="26"/>
+        </w:rPr>
+      </w:pPr>
+      <w:r>
+        <w:rPr>
+          <w:sz w:val="26"/>
+          <w:szCs w:val="26"/>
+        </w:rPr>
+        <w:tab/>
+      </w:r>
+      <w:r>
+        <w:rPr>
+          <w:sz w:val="26"/>
+          <w:szCs w:val="26"/>
+        </w:rPr>
+        <w:tab/>
+        <w:t>2. Cis Feminino</w:t>
+      </w:r>
+    </w:p>
+    <w:p>
+      <w:pPr>
+        <w:rPr>
+          <w:sz w:val="26"/>
+          <w:szCs w:val="26"/>
+        </w:rPr>
+      </w:pPr>
+      <w:r>
+        <w:rPr>
+          <w:sz w:val="26"/>
+          <w:szCs w:val="26"/>
+        </w:rPr>
+        <w:tab/>
+      </w:r>
+      <w:r>
+        <w:rPr>
+          <w:sz w:val="26"/>
+          <w:szCs w:val="26"/>
+        </w:rPr>
+        <w:tab/>
+        <w:t>3. Trans Masculino</w:t>
+      </w:r>
+    </w:p>
+    <w:p>
+      <w:pPr>
+        <w:rPr>
+          <w:sz w:val="26"/>
+          <w:szCs w:val="26"/>
+        </w:rPr>
+      </w:pPr>
+      <w:r>
+        <w:rPr>
+          <w:sz w:val="26"/>
+          <w:szCs w:val="26"/>
+        </w:rPr>
+        <w:tab/>
+      </w:r>
+      <w:r>
+        <w:rPr>
+          <w:sz w:val="26"/>
+          <w:szCs w:val="26"/>
+        </w:rPr>
+        <w:tab/>
+        <w:t>4. Trans Feminino</w:t>
+      </w:r>
+    </w:p>
+    <w:p>
+      <w:pPr>
+        <w:rPr>
+          <w:sz w:val="26"/>
+          <w:szCs w:val="26"/>
+        </w:rPr>
+      </w:pPr>
+      <w:r>
+        <w:rPr>
+          <w:sz w:val="26"/>
+          <w:szCs w:val="26"/>
+        </w:rPr>
+        <w:tab/>
+      </w:r>
+      <w:r>
+        <w:rPr>
+          <w:sz w:val="26"/>
+          <w:szCs w:val="26"/>
+        </w:rPr>
+        <w:tab/>
+        <w:t>5. Não Binário</w:t>
+      </w:r>
+    </w:p>
+    <w:p>
+      <w:pPr>
+        <w:rPr>
+          <w:sz w:val="26"/>
+          <w:szCs w:val="26"/>
+        </w:rPr>
+      </w:pPr>
+      <w:r>
+        <w:rPr>
+          <w:sz w:val="26"/>
+          <w:szCs w:val="26"/>
+        </w:rPr>
+        <w:lastRenderedPageBreak/>
+        <w:tab/>
+      </w:r>
+      <w:r>
+        <w:rPr>
+          <w:sz w:val="26"/>
+          <w:szCs w:val="26"/>
+        </w:rPr>
+        <w:tab/>
+        <w:t>6. Outros</w:t>
+      </w:r>
+    </w:p>
+    <w:p>
+      <w:pPr>
+        <w:rPr>
+          <w:sz w:val="26"/>
+          <w:szCs w:val="26"/>
+        </w:rPr>
+      </w:pPr>
+      <w:r>
+        <w:rPr>
+          <w:sz w:val="26"/>
+          <w:szCs w:val="26"/>
+        </w:rPr>
+        <w:tab/>
         <w:t>-</w:t>
       </w:r>
       <w:r>
@@ -524,7 +663,6 @@
           <w:sz w:val="24"/>
           <w:szCs w:val="24"/>
         </w:rPr>
-        <w:lastRenderedPageBreak/>
         <w:t>Validações para o Cadastro de Pacientes:</w:t>
       </w:r>
     </w:p>
@@ -800,8 +938,168 @@
           <w:sz w:val="24"/>
           <w:szCs w:val="24"/>
         </w:rPr>
-        <w:t xml:space="preserve"> (trabalhar com índices)</w:t>
-      </w:r>
+        <w:t xml:space="preserve"> (trabalhar com </w:t>
+      </w:r>
+      <w:r>
+        <w:rPr>
+          <w:sz w:val="24"/>
+          <w:szCs w:val="24"/>
+        </w:rPr>
+        <w:t>DICIONÁRIO no python)</w:t>
+      </w:r>
+    </w:p>
+    <w:p>
+      <w:pPr>
+        <w:ind w:left="360"/>
+        <w:rPr>
+          <w:sz w:val="24"/>
+          <w:szCs w:val="24"/>
+        </w:rPr>
+      </w:pPr>
+      <w:r>
+        <w:rPr>
+          <w:sz w:val="24"/>
+          <w:szCs w:val="24"/>
+        </w:rPr>
+        <w:tab/>
+      </w:r>
+      <w:r>
+        <w:rPr>
+          <w:sz w:val="24"/>
+          <w:szCs w:val="24"/>
+        </w:rPr>
+        <w:tab/>
+        <w:t>1. Clinico Geral</w:t>
+      </w:r>
+    </w:p>
+    <w:p>
+      <w:pPr>
+        <w:ind w:left="360"/>
+        <w:rPr>
+          <w:sz w:val="24"/>
+          <w:szCs w:val="24"/>
+        </w:rPr>
+      </w:pPr>
+      <w:r>
+        <w:rPr>
+          <w:sz w:val="24"/>
+          <w:szCs w:val="24"/>
+        </w:rPr>
+        <w:tab/>
+      </w:r>
+      <w:r>
+        <w:rPr>
+          <w:sz w:val="24"/>
+          <w:szCs w:val="24"/>
+        </w:rPr>
+        <w:tab/>
+        <w:t>2. Pediatria</w:t>
+      </w:r>
+    </w:p>
+    <w:p>
+      <w:pPr>
+        <w:ind w:left="360"/>
+        <w:rPr>
+          <w:sz w:val="24"/>
+          <w:szCs w:val="24"/>
+        </w:rPr>
+      </w:pPr>
+      <w:r>
+        <w:rPr>
+          <w:sz w:val="24"/>
+          <w:szCs w:val="24"/>
+        </w:rPr>
+        <w:tab/>
+      </w:r>
+      <w:r>
+        <w:rPr>
+          <w:sz w:val="24"/>
+          <w:szCs w:val="24"/>
+        </w:rPr>
+        <w:tab/>
+        <w:t>3.  Ortopedia</w:t>
+      </w:r>
+    </w:p>
+    <w:p>
+      <w:pPr>
+        <w:ind w:left="360"/>
+        <w:rPr>
+          <w:sz w:val="24"/>
+          <w:szCs w:val="24"/>
+        </w:rPr>
+      </w:pPr>
+      <w:r>
+        <w:rPr>
+          <w:sz w:val="24"/>
+          <w:szCs w:val="24"/>
+        </w:rPr>
+        <w:tab/>
+      </w:r>
+      <w:r>
+        <w:rPr>
+          <w:sz w:val="24"/>
+          <w:szCs w:val="24"/>
+        </w:rPr>
+        <w:tab/>
+        <w:t>4. Cardiologia</w:t>
+      </w:r>
+    </w:p>
+    <w:p>
+      <w:pPr>
+        <w:ind w:left="360"/>
+        <w:rPr>
+          <w:sz w:val="24"/>
+          <w:szCs w:val="24"/>
+        </w:rPr>
+      </w:pPr>
+      <w:r>
+        <w:rPr>
+          <w:sz w:val="24"/>
+          <w:szCs w:val="24"/>
+        </w:rPr>
+        <w:tab/>
+      </w:r>
+      <w:r>
+        <w:rPr>
+          <w:sz w:val="24"/>
+          <w:szCs w:val="24"/>
+        </w:rPr>
+        <w:tab/>
+        <w:t>5. Psiquiatria</w:t>
+      </w:r>
+    </w:p>
+    <w:p>
+      <w:pPr>
+        <w:ind w:left="360"/>
+        <w:rPr>
+          <w:sz w:val="24"/>
+          <w:szCs w:val="24"/>
+        </w:rPr>
+      </w:pPr>
+      <w:r>
+        <w:rPr>
+          <w:sz w:val="24"/>
+          <w:szCs w:val="24"/>
+        </w:rPr>
+        <w:tab/>
+      </w:r>
+      <w:r>
+        <w:rPr>
+          <w:sz w:val="24"/>
+          <w:szCs w:val="24"/>
+        </w:rPr>
+        <w:tab/>
+        <w:t>5. Outros</w:t>
+      </w:r>
+    </w:p>
+    <w:p>
+      <w:pPr>
+        <w:ind w:left="360"/>
+        <w:rPr>
+          <w:sz w:val="24"/>
+          <w:szCs w:val="24"/>
+        </w:rPr>
+      </w:pPr>
     </w:p>
     <w:p>
       <w:pPr>
@@ -1039,15 +1337,7 @@
           <w:sz w:val="24"/>
           <w:szCs w:val="24"/>
         </w:rPr>
-        <w:t xml:space="preserve"> relacionado a seu </w:t>
-      </w:r>
-      <w:r>
-        <w:rPr>
-          <w:sz w:val="24"/>
-          <w:szCs w:val="24"/>
-        </w:rPr>
-        <w:lastRenderedPageBreak/>
-        <w:t xml:space="preserve">registro no banco de dados. Caso haja uma chamada em um método </w:t>
+        <w:t xml:space="preserve"> relacionado a seu registro no banco de dados. Caso haja uma chamada em um método </w:t>
       </w:r>
       <w:r>
         <w:rPr>
@@ -1122,6 +1412,13 @@
         </w:rPr>
         <w:tab/>
         <w:t>- Código da Consulta</w:t>
+      </w:r>
+      <w:r>
+        <w:rPr>
+          <w:sz w:val="24"/>
+          <w:szCs w:val="24"/>
+        </w:rPr>
+        <w:t xml:space="preserve"> (CHAR(7)). EX: CARD001</w:t>
       </w:r>
     </w:p>
     <w:p>
@@ -1308,6 +1605,7 @@
           <w:sz w:val="24"/>
           <w:szCs w:val="24"/>
         </w:rPr>
+        <w:lastRenderedPageBreak/>
         <w:t>O Sistema deverá verificar se há um intervalo mínimo de 30 minutos entre uma consulta e outra, para que a marcação seja realizada.</w:t>
       </w:r>
     </w:p>

</xml_diff>